<commit_message>
Cleaned data fields, sql, progress report added
</commit_message>
<xml_diff>
--- a/Reports/G1 Progress Report 1.docx
+++ b/Reports/G1 Progress Report 1.docx
@@ -55,141 +55,237 @@
         <w:rPr>
           <w:rFonts w:ascii="Times New Roman" w:hAnsi="Times New Roman" w:cs="Times New Roman"/>
         </w:rPr>
-        <w:t xml:space="preserve">required software and tools, and study the technologies that are needed. I </w:t>
-      </w:r>
-      <w:r>
-        <w:rPr>
-          <w:rFonts w:ascii="Times New Roman" w:hAnsi="Times New Roman" w:cs="Times New Roman"/>
-        </w:rPr>
-        <w:t xml:space="preserve">use Visual Studio Code as my main text editor and </w:t>
-      </w:r>
-      <w:r>
-        <w:rPr>
-          <w:rFonts w:ascii="Times New Roman" w:hAnsi="Times New Roman" w:cs="Times New Roman"/>
-        </w:rPr>
-        <w:t xml:space="preserve">set up the command-line tools: </w:t>
-      </w:r>
-      <w:proofErr w:type="spellStart"/>
-      <w:r>
-        <w:rPr>
-          <w:rFonts w:ascii="Times New Roman" w:hAnsi="Times New Roman" w:cs="Times New Roman"/>
-        </w:rPr>
-        <w:t>iterm</w:t>
-      </w:r>
-      <w:proofErr w:type="spellEnd"/>
-      <w:r>
-        <w:rPr>
-          <w:rFonts w:ascii="Times New Roman" w:hAnsi="Times New Roman" w:cs="Times New Roman"/>
-        </w:rPr>
-        <w:t xml:space="preserve">, </w:t>
-      </w:r>
-      <w:proofErr w:type="spellStart"/>
-      <w:r>
-        <w:rPr>
-          <w:rFonts w:ascii="Times New Roman" w:hAnsi="Times New Roman" w:cs="Times New Roman"/>
-        </w:rPr>
-        <w:t>zsh</w:t>
-      </w:r>
-      <w:proofErr w:type="spellEnd"/>
-      <w:r>
-        <w:rPr>
-          <w:rFonts w:ascii="Times New Roman" w:hAnsi="Times New Roman" w:cs="Times New Roman"/>
-        </w:rPr>
-        <w:t>, and bash.</w:t>
-      </w:r>
-      <w:r>
-        <w:rPr>
-          <w:rFonts w:ascii="Times New Roman" w:hAnsi="Times New Roman" w:cs="Times New Roman"/>
-        </w:rPr>
-        <w:t xml:space="preserve"> I installed</w:t>
-      </w:r>
-      <w:r>
-        <w:rPr>
-          <w:rFonts w:ascii="Times New Roman" w:hAnsi="Times New Roman" w:cs="Times New Roman"/>
-        </w:rPr>
-        <w:t xml:space="preserve"> PostgreSQL, </w:t>
-      </w:r>
-      <w:proofErr w:type="spellStart"/>
-      <w:r>
-        <w:rPr>
-          <w:rFonts w:ascii="Times New Roman" w:hAnsi="Times New Roman" w:cs="Times New Roman"/>
-        </w:rPr>
-        <w:t>PostGIS</w:t>
-      </w:r>
-      <w:proofErr w:type="spellEnd"/>
-      <w:r>
-        <w:rPr>
-          <w:rFonts w:ascii="Times New Roman" w:hAnsi="Times New Roman" w:cs="Times New Roman"/>
-        </w:rPr>
-        <w:t xml:space="preserve">, </w:t>
-      </w:r>
-      <w:proofErr w:type="spellStart"/>
-      <w:r>
-        <w:rPr>
-          <w:rFonts w:ascii="Times New Roman" w:hAnsi="Times New Roman" w:cs="Times New Roman"/>
-        </w:rPr>
-        <w:t>Jupyternote</w:t>
-      </w:r>
-      <w:proofErr w:type="spellEnd"/>
-      <w:r>
-        <w:rPr>
-          <w:rFonts w:ascii="Times New Roman" w:hAnsi="Times New Roman" w:cs="Times New Roman"/>
-        </w:rPr>
-        <w:t xml:space="preserve"> book, and </w:t>
-      </w:r>
-      <w:proofErr w:type="spellStart"/>
-      <w:r>
-        <w:rPr>
-          <w:rFonts w:ascii="Times New Roman" w:hAnsi="Times New Roman" w:cs="Times New Roman"/>
-        </w:rPr>
-        <w:t>Esri</w:t>
-      </w:r>
-      <w:proofErr w:type="spellEnd"/>
-      <w:r>
-        <w:rPr>
-          <w:rFonts w:ascii="Times New Roman" w:hAnsi="Times New Roman" w:cs="Times New Roman"/>
-        </w:rPr>
-        <w:t xml:space="preserve"> </w:t>
-      </w:r>
-      <w:r>
-        <w:rPr>
-          <w:rFonts w:ascii="Times New Roman" w:hAnsi="Times New Roman" w:cs="Times New Roman"/>
-        </w:rPr>
-        <w:t xml:space="preserve">Python </w:t>
-      </w:r>
-      <w:r>
-        <w:rPr>
-          <w:rFonts w:ascii="Times New Roman" w:hAnsi="Times New Roman" w:cs="Times New Roman"/>
-        </w:rPr>
-        <w:t>Rest API by downloading from the</w:t>
-      </w:r>
-      <w:r>
-        <w:rPr>
-          <w:rFonts w:ascii="Times New Roman" w:hAnsi="Times New Roman" w:cs="Times New Roman"/>
-        </w:rPr>
-        <w:t>ir</w:t>
-      </w:r>
-      <w:r>
-        <w:rPr>
-          <w:rFonts w:ascii="Times New Roman" w:hAnsi="Times New Roman" w:cs="Times New Roman"/>
-        </w:rPr>
-        <w:t xml:space="preserve"> official websites </w:t>
-      </w:r>
-      <w:r>
-        <w:rPr>
-          <w:rFonts w:ascii="Times New Roman" w:hAnsi="Times New Roman" w:cs="Times New Roman"/>
-        </w:rPr>
-        <w:t xml:space="preserve">or using </w:t>
-      </w:r>
-      <w:r>
-        <w:rPr>
-          <w:rFonts w:ascii="Times New Roman" w:hAnsi="Times New Roman" w:cs="Times New Roman"/>
-        </w:rPr>
-        <w:t>Anaconda. The technologies I have studied include Asynchronous JavaScript, Bootstrap, Git and GitHub, PostgreSQL, and API.</w:t>
+        <w:t xml:space="preserve">required software and tools, and study the technologies that are needed. </w:t>
+      </w:r>
+      <w:r>
+        <w:rPr>
+          <w:rFonts w:ascii="Times New Roman" w:hAnsi="Times New Roman" w:cs="Times New Roman"/>
+        </w:rPr>
+        <w:t>Here are the details of the three tasks I have done:</w:t>
       </w:r>
     </w:p>
     <w:p>
       <w:pPr>
+        <w:pStyle w:val="ListParagraph"/>
+        <w:numPr>
+          <w:ilvl w:val="0"/>
+          <w:numId w:val="2"/>
+        </w:numPr>
+        <w:spacing w:line="480" w:lineRule="auto"/>
+        <w:rPr>
+          <w:rFonts w:ascii="Times New Roman" w:hAnsi="Times New Roman" w:cs="Times New Roman"/>
+        </w:rPr>
+      </w:pPr>
+      <w:r>
+        <w:rPr>
+          <w:rFonts w:ascii="Times New Roman" w:hAnsi="Times New Roman" w:cs="Times New Roman"/>
+        </w:rPr>
+        <w:t xml:space="preserve">I </w:t>
+      </w:r>
+      <w:r>
+        <w:rPr>
+          <w:rFonts w:ascii="Times New Roman" w:hAnsi="Times New Roman" w:cs="Times New Roman"/>
+        </w:rPr>
+        <w:t xml:space="preserve">am </w:t>
+      </w:r>
+      <w:r>
+        <w:rPr>
+          <w:rFonts w:ascii="Times New Roman" w:hAnsi="Times New Roman" w:cs="Times New Roman"/>
+        </w:rPr>
+        <w:t>us</w:t>
+      </w:r>
+      <w:r>
+        <w:rPr>
+          <w:rFonts w:ascii="Times New Roman" w:hAnsi="Times New Roman" w:cs="Times New Roman"/>
+        </w:rPr>
+        <w:t>ing</w:t>
+      </w:r>
+      <w:r>
+        <w:rPr>
+          <w:rFonts w:ascii="Times New Roman" w:hAnsi="Times New Roman" w:cs="Times New Roman"/>
+        </w:rPr>
+        <w:t xml:space="preserve"> Visual Studio Code as my main text editor and </w:t>
+      </w:r>
+      <w:r>
+        <w:rPr>
+          <w:rFonts w:ascii="Times New Roman" w:hAnsi="Times New Roman" w:cs="Times New Roman"/>
+        </w:rPr>
+        <w:t xml:space="preserve">have </w:t>
+      </w:r>
+      <w:r>
+        <w:rPr>
+          <w:rFonts w:ascii="Times New Roman" w:hAnsi="Times New Roman" w:cs="Times New Roman"/>
+        </w:rPr>
+        <w:t xml:space="preserve">set up the command-line tools: </w:t>
+      </w:r>
+      <w:proofErr w:type="spellStart"/>
+      <w:r>
+        <w:rPr>
+          <w:rFonts w:ascii="Times New Roman" w:hAnsi="Times New Roman" w:cs="Times New Roman"/>
+        </w:rPr>
+        <w:t>iterm</w:t>
+      </w:r>
+      <w:proofErr w:type="spellEnd"/>
+      <w:r>
+        <w:rPr>
+          <w:rFonts w:ascii="Times New Roman" w:hAnsi="Times New Roman" w:cs="Times New Roman"/>
+        </w:rPr>
+        <w:t xml:space="preserve">, </w:t>
+      </w:r>
+      <w:proofErr w:type="spellStart"/>
+      <w:r>
+        <w:rPr>
+          <w:rFonts w:ascii="Times New Roman" w:hAnsi="Times New Roman" w:cs="Times New Roman"/>
+        </w:rPr>
+        <w:t>zsh</w:t>
+      </w:r>
+      <w:proofErr w:type="spellEnd"/>
+      <w:r>
+        <w:rPr>
+          <w:rFonts w:ascii="Times New Roman" w:hAnsi="Times New Roman" w:cs="Times New Roman"/>
+        </w:rPr>
+        <w:t>, and bash.</w:t>
+      </w:r>
+      <w:r>
+        <w:rPr>
+          <w:rFonts w:ascii="Times New Roman" w:hAnsi="Times New Roman" w:cs="Times New Roman"/>
+        </w:rPr>
+        <w:t xml:space="preserve"> </w:t>
+      </w:r>
+    </w:p>
+    <w:p>
+      <w:pPr>
+        <w:pStyle w:val="ListParagraph"/>
+        <w:numPr>
+          <w:ilvl w:val="0"/>
+          <w:numId w:val="2"/>
+        </w:numPr>
+        <w:spacing w:line="480" w:lineRule="auto"/>
+        <w:rPr>
+          <w:rFonts w:ascii="Times New Roman" w:hAnsi="Times New Roman" w:cs="Times New Roman"/>
+        </w:rPr>
+      </w:pPr>
+      <w:r>
+        <w:rPr>
+          <w:rFonts w:ascii="Times New Roman" w:hAnsi="Times New Roman" w:cs="Times New Roman"/>
+        </w:rPr>
+        <w:t>I installed</w:t>
+      </w:r>
+      <w:r>
+        <w:rPr>
+          <w:rFonts w:ascii="Times New Roman" w:hAnsi="Times New Roman" w:cs="Times New Roman"/>
+        </w:rPr>
+        <w:t xml:space="preserve"> PostgreSQL, </w:t>
+      </w:r>
+      <w:proofErr w:type="spellStart"/>
+      <w:r>
+        <w:rPr>
+          <w:rFonts w:ascii="Times New Roman" w:hAnsi="Times New Roman" w:cs="Times New Roman"/>
+        </w:rPr>
+        <w:t>PostGIS</w:t>
+      </w:r>
+      <w:proofErr w:type="spellEnd"/>
+      <w:r>
+        <w:rPr>
+          <w:rFonts w:ascii="Times New Roman" w:hAnsi="Times New Roman" w:cs="Times New Roman"/>
+        </w:rPr>
+        <w:t xml:space="preserve">, </w:t>
+      </w:r>
+      <w:proofErr w:type="spellStart"/>
+      <w:r>
+        <w:rPr>
+          <w:rFonts w:ascii="Times New Roman" w:hAnsi="Times New Roman" w:cs="Times New Roman"/>
+        </w:rPr>
+        <w:t>Jupyternote</w:t>
+      </w:r>
+      <w:proofErr w:type="spellEnd"/>
+      <w:r>
+        <w:rPr>
+          <w:rFonts w:ascii="Times New Roman" w:hAnsi="Times New Roman" w:cs="Times New Roman"/>
+        </w:rPr>
+        <w:t xml:space="preserve"> book, and </w:t>
+      </w:r>
+      <w:proofErr w:type="spellStart"/>
+      <w:r>
+        <w:rPr>
+          <w:rFonts w:ascii="Times New Roman" w:hAnsi="Times New Roman" w:cs="Times New Roman"/>
+        </w:rPr>
+        <w:t>Esri</w:t>
+      </w:r>
+      <w:proofErr w:type="spellEnd"/>
+      <w:r>
+        <w:rPr>
+          <w:rFonts w:ascii="Times New Roman" w:hAnsi="Times New Roman" w:cs="Times New Roman"/>
+        </w:rPr>
+        <w:t xml:space="preserve"> </w:t>
+      </w:r>
+      <w:r>
+        <w:rPr>
+          <w:rFonts w:ascii="Times New Roman" w:hAnsi="Times New Roman" w:cs="Times New Roman"/>
+        </w:rPr>
+        <w:t xml:space="preserve">Python </w:t>
+      </w:r>
+      <w:r>
+        <w:rPr>
+          <w:rFonts w:ascii="Times New Roman" w:hAnsi="Times New Roman" w:cs="Times New Roman"/>
+        </w:rPr>
+        <w:t>Rest API by downloading from the</w:t>
+      </w:r>
+      <w:r>
+        <w:rPr>
+          <w:rFonts w:ascii="Times New Roman" w:hAnsi="Times New Roman" w:cs="Times New Roman"/>
+        </w:rPr>
+        <w:t>ir</w:t>
+      </w:r>
+      <w:r>
+        <w:rPr>
+          <w:rFonts w:ascii="Times New Roman" w:hAnsi="Times New Roman" w:cs="Times New Roman"/>
+        </w:rPr>
+        <w:t xml:space="preserve"> official websites </w:t>
+      </w:r>
+      <w:r>
+        <w:rPr>
+          <w:rFonts w:ascii="Times New Roman" w:hAnsi="Times New Roman" w:cs="Times New Roman"/>
+        </w:rPr>
+        <w:t xml:space="preserve">or using </w:t>
+      </w:r>
+      <w:r>
+        <w:rPr>
+          <w:rFonts w:ascii="Times New Roman" w:hAnsi="Times New Roman" w:cs="Times New Roman"/>
+        </w:rPr>
+        <w:t xml:space="preserve">Anaconda. </w:t>
+      </w:r>
+    </w:p>
+    <w:p>
+      <w:pPr>
+        <w:pStyle w:val="ListParagraph"/>
+        <w:numPr>
+          <w:ilvl w:val="0"/>
+          <w:numId w:val="2"/>
+        </w:numPr>
+        <w:spacing w:line="480" w:lineRule="auto"/>
+        <w:rPr>
+          <w:rFonts w:ascii="Times New Roman" w:hAnsi="Times New Roman" w:cs="Times New Roman"/>
+        </w:rPr>
+      </w:pPr>
+      <w:r>
+        <w:rPr>
+          <w:rFonts w:ascii="Times New Roman" w:hAnsi="Times New Roman" w:cs="Times New Roman"/>
+        </w:rPr>
+        <w:t>The technologies I have studied include Asynchronous JavaScript, Bootstrap, Git and GitHub, PostgreSQL, and API.</w:t>
+      </w:r>
+    </w:p>
+    <w:p>
+      <w:pPr>
+        <w:spacing w:line="480" w:lineRule="auto"/>
+        <w:ind w:left="360"/>
+        <w:rPr>
+          <w:rFonts w:ascii="Times New Roman" w:hAnsi="Times New Roman" w:cs="Times New Roman"/>
+        </w:rPr>
+      </w:pPr>
+    </w:p>
+    <w:p>
+      <w:pPr>
         <w:spacing w:line="480" w:lineRule="auto"/>
         <w:ind w:firstLine="720"/>
         <w:rPr>
@@ -254,7 +350,31 @@
         <w:rPr>
           <w:rFonts w:ascii="Times New Roman" w:hAnsi="Times New Roman" w:cs="Times New Roman"/>
         </w:rPr>
-        <w:t xml:space="preserve"> on it using VS code and the Live Server in it. I push</w:t>
+        <w:t xml:space="preserve"> on it using VS </w:t>
+      </w:r>
+      <w:r>
+        <w:rPr>
+          <w:rFonts w:ascii="Times New Roman" w:hAnsi="Times New Roman" w:cs="Times New Roman"/>
+        </w:rPr>
+        <w:t>C</w:t>
+      </w:r>
+      <w:r>
+        <w:rPr>
+          <w:rFonts w:ascii="Times New Roman" w:hAnsi="Times New Roman" w:cs="Times New Roman"/>
+        </w:rPr>
+        <w:t>ode and the Live Server in it.</w:t>
+      </w:r>
+      <w:r>
+        <w:rPr>
+          <w:rFonts w:ascii="Times New Roman" w:hAnsi="Times New Roman" w:cs="Times New Roman"/>
+        </w:rPr>
+        <w:t xml:space="preserve"> After the changes were made,</w:t>
+      </w:r>
+      <w:r>
+        <w:rPr>
+          <w:rFonts w:ascii="Times New Roman" w:hAnsi="Times New Roman" w:cs="Times New Roman"/>
+        </w:rPr>
+        <w:t xml:space="preserve"> I push</w:t>
       </w:r>
       <w:r>
         <w:rPr>
@@ -266,7 +386,7 @@
         <w:rPr>
           <w:rFonts w:ascii="Times New Roman" w:hAnsi="Times New Roman" w:cs="Times New Roman"/>
         </w:rPr>
-        <w:t xml:space="preserve"> the new version to GitHub using Git for version control. Now I have three commits: original, mobile version, and collaborative version. The configuration on the MacBook is different than some of these on the Windows OS</w:t>
+        <w:t xml:space="preserve"> the new version to GitHub using Git for version control. Now I have three commits: original, mobile, and collaborative version. The configuration on the MacBook is different than some of these on Windows OS</w:t>
       </w:r>
       <w:r>
         <w:rPr>
@@ -345,7 +465,19 @@
         <w:rPr>
           <w:rFonts w:ascii="Times New Roman" w:hAnsi="Times New Roman" w:cs="Times New Roman"/>
         </w:rPr>
-        <w:t xml:space="preserve"> my project. Although I planned to use bootstrap to make the interface more mobile</w:t>
+        <w:t xml:space="preserve"> my project. Although I planned to use </w:t>
+      </w:r>
+      <w:r>
+        <w:rPr>
+          <w:rFonts w:ascii="Times New Roman" w:hAnsi="Times New Roman" w:cs="Times New Roman"/>
+        </w:rPr>
+        <w:t>B</w:t>
+      </w:r>
+      <w:r>
+        <w:rPr>
+          <w:rFonts w:ascii="Times New Roman" w:hAnsi="Times New Roman" w:cs="Times New Roman"/>
+        </w:rPr>
+        <w:t>ootstrap to make the interface more mobile</w:t>
       </w:r>
       <w:r>
         <w:rPr>
@@ -357,14 +489,14 @@
         <w:rPr>
           <w:rFonts w:ascii="Times New Roman" w:hAnsi="Times New Roman" w:cs="Times New Roman"/>
         </w:rPr>
-        <w:t xml:space="preserve">friendly in June, I just applied it to the JavaScript code last week. I made the change because I need more support from the previous group to finish the other parts of the project. For example, I need more information to connect to the original database so I would be able to work on the data using the python script. While I was waiting to get the original scripts </w:t>
+        <w:t xml:space="preserve">friendly in June, I just applied it to the JavaScript code last week. I </w:t>
       </w:r>
       <w:r>
         <w:rPr>
           <w:rFonts w:ascii="Times New Roman" w:hAnsi="Times New Roman" w:cs="Times New Roman"/>
         </w:rPr>
         <w:lastRenderedPageBreak/>
-        <w:t xml:space="preserve">and database dumps from the group members, I worked on the Bootstrap modification, which can be done on my own. </w:t>
+        <w:t xml:space="preserve">made the change because I need more support from the previous group to finish the other parts of the project. For example, I need more information to connect to the original database so I would be able to work on the data using the python script. While I was waiting to get the original scripts and database dumps from the group members, I worked on the Bootstrap modification, which can be done on my own. </w:t>
       </w:r>
     </w:p>
     <w:p>
@@ -423,7 +555,30 @@
         </w:rPr>
         <w:t xml:space="preserve"> </w:t>
       </w:r>
-      <w:proofErr w:type="gramStart"/>
+      <w:r>
+        <w:rPr>
+          <w:rFonts w:ascii="Times New Roman" w:hAnsi="Times New Roman" w:cs="Times New Roman"/>
+        </w:rPr>
+        <w:t>in Figure</w:t>
+      </w:r>
+      <w:r>
+        <w:rPr>
+          <w:rFonts w:ascii="Times New Roman" w:hAnsi="Times New Roman" w:cs="Times New Roman"/>
+        </w:rPr>
+        <w:t xml:space="preserve"> 1 show the original website on the left side and the small</w:t>
+      </w:r>
+      <w:r>
+        <w:rPr>
+          <w:rFonts w:ascii="Times New Roman" w:hAnsi="Times New Roman" w:cs="Times New Roman"/>
+        </w:rPr>
+        <w:t>-</w:t>
+      </w:r>
+      <w:r>
+        <w:rPr>
+          <w:rFonts w:ascii="Times New Roman" w:hAnsi="Times New Roman" w:cs="Times New Roman"/>
+        </w:rPr>
+        <w:t xml:space="preserve">screen version on the right side. The display on the left screenshot is in proper layout, but when the screen is narrow, </w:t>
+      </w:r>
       <w:r>
         <w:rPr>
           <w:rFonts w:ascii="Times New Roman" w:hAnsi="Times New Roman" w:cs="Times New Roman"/>
@@ -434,26 +589,43 @@
         <w:rPr>
           <w:rFonts w:ascii="Times New Roman" w:hAnsi="Times New Roman" w:cs="Times New Roman"/>
         </w:rPr>
-        <w:t xml:space="preserve"> Figure</w:t>
-      </w:r>
-      <w:proofErr w:type="gramEnd"/>
-      <w:r>
-        <w:rPr>
-          <w:rFonts w:ascii="Times New Roman" w:hAnsi="Times New Roman" w:cs="Times New Roman"/>
-        </w:rPr>
-        <w:t xml:space="preserve"> 1 show the original website on the left side and the small screen version on the right side. The display on the left screenshot is in proper layout, but when the screen is narrow, </w:t>
-      </w:r>
-      <w:r>
-        <w:rPr>
-          <w:rFonts w:ascii="Times New Roman" w:hAnsi="Times New Roman" w:cs="Times New Roman"/>
-        </w:rPr>
-        <w:t xml:space="preserve">in </w:t>
-      </w:r>
-      <w:r>
-        <w:rPr>
-          <w:rFonts w:ascii="Times New Roman" w:hAnsi="Times New Roman" w:cs="Times New Roman"/>
-        </w:rPr>
-        <w:t>which I simulate the display on a smartphone, the layout of the text looks squeeze, the yellow-background &lt;div&gt; looks very narrow, and there is a blank section on the bottom-right corner. In Figure 2, the modified version using bootstrap look</w:t>
+        <w:t xml:space="preserve">which I simulate the display on a smartphone, the layout </w:t>
+      </w:r>
+      <w:r>
+        <w:rPr>
+          <w:rFonts w:ascii="Times New Roman" w:hAnsi="Times New Roman" w:cs="Times New Roman"/>
+        </w:rPr>
+        <w:t>became unsatisfied. T</w:t>
+      </w:r>
+      <w:r>
+        <w:rPr>
+          <w:rFonts w:ascii="Times New Roman" w:hAnsi="Times New Roman" w:cs="Times New Roman"/>
+        </w:rPr>
+        <w:t>he text looks squeeze</w:t>
+      </w:r>
+      <w:r>
+        <w:rPr>
+          <w:rFonts w:ascii="Times New Roman" w:hAnsi="Times New Roman" w:cs="Times New Roman"/>
+        </w:rPr>
+        <w:t>d</w:t>
+      </w:r>
+      <w:r>
+        <w:rPr>
+          <w:rFonts w:ascii="Times New Roman" w:hAnsi="Times New Roman" w:cs="Times New Roman"/>
+        </w:rPr>
+        <w:t xml:space="preserve">, the yellow-background &lt;div&gt; looks very narrow, and there is a blank section on the bottom-right corner. In Figure 2, the modified version using </w:t>
+      </w:r>
+      <w:r>
+        <w:rPr>
+          <w:rFonts w:ascii="Times New Roman" w:hAnsi="Times New Roman" w:cs="Times New Roman"/>
+        </w:rPr>
+        <w:t>B</w:t>
+      </w:r>
+      <w:r>
+        <w:rPr>
+          <w:rFonts w:ascii="Times New Roman" w:hAnsi="Times New Roman" w:cs="Times New Roman"/>
+        </w:rPr>
+        <w:t>ootstrap look</w:t>
       </w:r>
       <w:r>
         <w:rPr>
@@ -465,7 +637,19 @@
         <w:rPr>
           <w:rFonts w:ascii="Times New Roman" w:hAnsi="Times New Roman" w:cs="Times New Roman"/>
         </w:rPr>
-        <w:t xml:space="preserve"> more proper in its display. When the screen is narrow, the sections of the &lt;div&gt; stack on top of each other, and the text looks properly arranged. I also use the Bootstrap library to change some of the colors and fonts of the text to make it </w:t>
+        <w:t xml:space="preserve"> more proper in its display.</w:t>
+      </w:r>
+      <w:r>
+        <w:rPr>
+          <w:rFonts w:ascii="Times New Roman" w:hAnsi="Times New Roman" w:cs="Times New Roman"/>
+        </w:rPr>
+        <w:t xml:space="preserve"> </w:t>
+      </w:r>
+      <w:r>
+        <w:rPr>
+          <w:rFonts w:ascii="Times New Roman" w:hAnsi="Times New Roman" w:cs="Times New Roman"/>
+        </w:rPr>
+        <w:t xml:space="preserve">When the screen is narrow, the sections of the &lt;div&gt; stack on top of each other, and the text looks properly arranged. I also use the Bootstrap library to change the colors and fonts of the text to make it </w:t>
       </w:r>
       <w:r>
         <w:rPr>
@@ -494,8 +678,8 @@
           <w:noProof/>
         </w:rPr>
         <w:drawing>
-          <wp:inline distT="0" distB="0" distL="0" distR="0" wp14:anchorId="2C7BFB14" wp14:editId="11578989">
-            <wp:extent cx="3613130" cy="2965905"/>
+          <wp:inline distT="0" distB="0" distL="0" distR="0" wp14:anchorId="2C7BFB14" wp14:editId="5F8FC754">
+            <wp:extent cx="3612515" cy="2899032"/>
             <wp:effectExtent l="0" t="0" r="0" b="0"/>
             <wp:docPr id="3" name="Picture 3" descr="A close up of a map&#10;&#10;Description automatically generated"/>
             <wp:cNvGraphicFramePr>
@@ -506,53 +690,6 @@
                 <pic:pic xmlns:pic="http://schemas.openxmlformats.org/drawingml/2006/picture">
                   <pic:nvPicPr>
                     <pic:cNvPr id="3" name="Screen Shot 2020-06-02 at 9.05.50 AM.png"/>
-                    <pic:cNvPicPr/>
-                  </pic:nvPicPr>
-                  <pic:blipFill>
-                    <a:blip r:embed="rId4" cstate="print">
-                      <a:extLst>
-                        <a:ext uri="{28A0092B-C50C-407E-A947-70E740481C1C}">
-                          <a14:useLocalDpi xmlns:a14="http://schemas.microsoft.com/office/drawing/2010/main" val="0"/>
-                        </a:ext>
-                      </a:extLst>
-                    </a:blip>
-                    <a:stretch>
-                      <a:fillRect/>
-                    </a:stretch>
-                  </pic:blipFill>
-                  <pic:spPr>
-                    <a:xfrm>
-                      <a:off x="0" y="0"/>
-                      <a:ext cx="3618141" cy="2970018"/>
-                    </a:xfrm>
-                    <a:prstGeom prst="rect">
-                      <a:avLst/>
-                    </a:prstGeom>
-                  </pic:spPr>
-                </pic:pic>
-              </a:graphicData>
-            </a:graphic>
-          </wp:inline>
-        </w:drawing>
-      </w:r>
-      <w:r>
-        <w:rPr>
-          <w:rFonts w:ascii="Times New Roman" w:hAnsi="Times New Roman" w:cs="Times New Roman"/>
-          <w:noProof/>
-        </w:rPr>
-        <w:drawing>
-          <wp:inline distT="0" distB="0" distL="0" distR="0" wp14:anchorId="64053A7A" wp14:editId="0E91EAE5">
-            <wp:extent cx="1798955" cy="2899807"/>
-            <wp:effectExtent l="0" t="0" r="4445" b="0"/>
-            <wp:docPr id="4" name="Picture 4" descr="A screenshot of a map&#10;&#10;Description automatically generated"/>
-            <wp:cNvGraphicFramePr>
-              <a:graphicFrameLocks xmlns:a="http://schemas.openxmlformats.org/drawingml/2006/main" noChangeAspect="1"/>
-            </wp:cNvGraphicFramePr>
-            <a:graphic xmlns:a="http://schemas.openxmlformats.org/drawingml/2006/main">
-              <a:graphicData uri="http://schemas.openxmlformats.org/drawingml/2006/picture">
-                <pic:pic xmlns:pic="http://schemas.openxmlformats.org/drawingml/2006/picture">
-                  <pic:nvPicPr>
-                    <pic:cNvPr id="4" name="Screen Shot 2020-06-02 at 9.06.14 AM.png"/>
                     <pic:cNvPicPr/>
                   </pic:nvPicPr>
                   <pic:blipFill>
@@ -570,7 +707,7 @@
                   <pic:spPr>
                     <a:xfrm>
                       <a:off x="0" y="0"/>
-                      <a:ext cx="1811127" cy="2919428"/>
+                      <a:ext cx="3623520" cy="2907864"/>
                     </a:xfrm>
                     <a:prstGeom prst="rect">
                       <a:avLst/>
@@ -582,65 +719,16 @@
           </wp:inline>
         </w:drawing>
       </w:r>
-    </w:p>
-    <w:p>
-      <w:pPr>
-        <w:spacing w:line="480" w:lineRule="auto"/>
-        <w:ind w:firstLine="720"/>
-        <w:rPr>
-          <w:rFonts w:ascii="Times New Roman" w:hAnsi="Times New Roman" w:cs="Times New Roman"/>
-        </w:rPr>
-      </w:pPr>
-      <w:r>
-        <w:rPr>
-          <w:rFonts w:ascii="Times New Roman" w:hAnsi="Times New Roman" w:cs="Times New Roman"/>
-        </w:rPr>
-        <w:t>Figure1</w:t>
-      </w:r>
-      <w:r>
-        <w:rPr>
-          <w:rFonts w:ascii="Times New Roman" w:hAnsi="Times New Roman" w:cs="Times New Roman"/>
-        </w:rPr>
-        <w:t xml:space="preserve">. </w:t>
-      </w:r>
-      <w:r>
-        <w:rPr>
-          <w:rFonts w:ascii="Times New Roman" w:hAnsi="Times New Roman" w:cs="Times New Roman"/>
-        </w:rPr>
-        <w:t>The o</w:t>
-      </w:r>
-      <w:r>
-        <w:rPr>
-          <w:rFonts w:ascii="Times New Roman" w:hAnsi="Times New Roman" w:cs="Times New Roman"/>
-        </w:rPr>
-        <w:t>riginal website and the display on a small screen.</w:t>
-      </w:r>
-      <w:r>
-        <w:rPr>
-          <w:rFonts w:ascii="Times New Roman" w:hAnsi="Times New Roman" w:cs="Times New Roman"/>
-        </w:rPr>
-        <w:t xml:space="preserve">                                                      </w:t>
-      </w:r>
-    </w:p>
-    <w:p>
-      <w:pPr>
-        <w:spacing w:line="480" w:lineRule="auto"/>
-        <w:ind w:firstLine="720"/>
-        <w:rPr>
-          <w:rFonts w:ascii="Times New Roman" w:hAnsi="Times New Roman" w:cs="Times New Roman"/>
-        </w:rPr>
-      </w:pPr>
       <w:r>
         <w:rPr>
           <w:rFonts w:ascii="Times New Roman" w:hAnsi="Times New Roman" w:cs="Times New Roman"/>
           <w:noProof/>
         </w:rPr>
-        <w:lastRenderedPageBreak/>
         <w:drawing>
-          <wp:inline distT="0" distB="0" distL="0" distR="0" wp14:anchorId="70068361" wp14:editId="03DFE503">
-            <wp:extent cx="3539430" cy="2828290"/>
-            <wp:effectExtent l="0" t="0" r="4445" b="3810"/>
-            <wp:docPr id="1" name="Picture 1" descr="A close up of a map&#10;&#10;Description automatically generated"/>
+          <wp:inline distT="0" distB="0" distL="0" distR="0" wp14:anchorId="64053A7A" wp14:editId="0DB6437D">
+            <wp:extent cx="1798708" cy="2899410"/>
+            <wp:effectExtent l="0" t="0" r="5080" b="0"/>
+            <wp:docPr id="4" name="Picture 4" descr="A screenshot of a map&#10;&#10;Description automatically generated"/>
             <wp:cNvGraphicFramePr>
               <a:graphicFrameLocks xmlns:a="http://schemas.openxmlformats.org/drawingml/2006/main" noChangeAspect="1"/>
             </wp:cNvGraphicFramePr>
@@ -648,7 +736,7 @@
               <a:graphicData uri="http://schemas.openxmlformats.org/drawingml/2006/picture">
                 <pic:pic xmlns:pic="http://schemas.openxmlformats.org/drawingml/2006/picture">
                   <pic:nvPicPr>
-                    <pic:cNvPr id="1" name="Screen Shot 2020-06-02 at 9.04.34 AM.png"/>
+                    <pic:cNvPr id="4" name="Screen Shot 2020-06-02 at 9.06.14 AM.png"/>
                     <pic:cNvPicPr/>
                   </pic:nvPicPr>
                   <pic:blipFill>
@@ -666,7 +754,7 @@
                   <pic:spPr>
                     <a:xfrm>
                       <a:off x="0" y="0"/>
-                      <a:ext cx="3656607" cy="2921924"/>
+                      <a:ext cx="1815822" cy="2926996"/>
                     </a:xfrm>
                     <a:prstGeom prst="rect">
                       <a:avLst/>
@@ -678,16 +766,65 @@
           </wp:inline>
         </w:drawing>
       </w:r>
+    </w:p>
+    <w:p>
+      <w:pPr>
+        <w:spacing w:line="480" w:lineRule="auto"/>
+        <w:ind w:firstLine="720"/>
+        <w:rPr>
+          <w:rFonts w:ascii="Times New Roman" w:hAnsi="Times New Roman" w:cs="Times New Roman"/>
+        </w:rPr>
+      </w:pPr>
+      <w:r>
+        <w:rPr>
+          <w:rFonts w:ascii="Times New Roman" w:hAnsi="Times New Roman" w:cs="Times New Roman"/>
+        </w:rPr>
+        <w:t>Figure1</w:t>
+      </w:r>
+      <w:r>
+        <w:rPr>
+          <w:rFonts w:ascii="Times New Roman" w:hAnsi="Times New Roman" w:cs="Times New Roman"/>
+        </w:rPr>
+        <w:t xml:space="preserve">. </w:t>
+      </w:r>
+      <w:r>
+        <w:rPr>
+          <w:rFonts w:ascii="Times New Roman" w:hAnsi="Times New Roman" w:cs="Times New Roman"/>
+        </w:rPr>
+        <w:t>The o</w:t>
+      </w:r>
+      <w:r>
+        <w:rPr>
+          <w:rFonts w:ascii="Times New Roman" w:hAnsi="Times New Roman" w:cs="Times New Roman"/>
+        </w:rPr>
+        <w:t>riginal website and the display on a small screen.</w:t>
+      </w:r>
+      <w:r>
+        <w:rPr>
+          <w:rFonts w:ascii="Times New Roman" w:hAnsi="Times New Roman" w:cs="Times New Roman"/>
+        </w:rPr>
+        <w:t xml:space="preserve">                                                      </w:t>
+      </w:r>
+    </w:p>
+    <w:p>
+      <w:pPr>
+        <w:spacing w:line="480" w:lineRule="auto"/>
+        <w:ind w:firstLine="720"/>
+        <w:rPr>
+          <w:rFonts w:ascii="Times New Roman" w:hAnsi="Times New Roman" w:cs="Times New Roman"/>
+        </w:rPr>
+      </w:pPr>
       <w:r>
         <w:rPr>
           <w:rFonts w:ascii="Times New Roman" w:hAnsi="Times New Roman" w:cs="Times New Roman"/>
           <w:noProof/>
         </w:rPr>
+        <w:lastRenderedPageBreak/>
         <w:drawing>
-          <wp:inline distT="0" distB="0" distL="0" distR="0" wp14:anchorId="6A7D225A" wp14:editId="0E7F778D">
-            <wp:extent cx="1902542" cy="2853023"/>
-            <wp:effectExtent l="0" t="0" r="2540" b="5080"/>
-            <wp:docPr id="2" name="Picture 2" descr="A screenshot of a cell phone&#10;&#10;Description automatically generated"/>
+          <wp:inline distT="0" distB="0" distL="0" distR="0" wp14:anchorId="70068361" wp14:editId="1DD4E9F3">
+            <wp:extent cx="3538116" cy="3244645"/>
+            <wp:effectExtent l="0" t="0" r="5715" b="0"/>
+            <wp:docPr id="1" name="Picture 1" descr="A close up of a map&#10;&#10;Description automatically generated"/>
             <wp:cNvGraphicFramePr>
               <a:graphicFrameLocks xmlns:a="http://schemas.openxmlformats.org/drawingml/2006/main" noChangeAspect="1"/>
             </wp:cNvGraphicFramePr>
@@ -695,7 +832,7 @@
               <a:graphicData uri="http://schemas.openxmlformats.org/drawingml/2006/picture">
                 <pic:pic xmlns:pic="http://schemas.openxmlformats.org/drawingml/2006/picture">
                   <pic:nvPicPr>
-                    <pic:cNvPr id="2" name="Screen Shot 2020-06-02 at 9.05.06 AM.png"/>
+                    <pic:cNvPr id="1" name="Screen Shot 2020-06-02 at 9.04.34 AM.png"/>
                     <pic:cNvPicPr/>
                   </pic:nvPicPr>
                   <pic:blipFill>
@@ -713,7 +850,7 @@
                   <pic:spPr>
                     <a:xfrm>
                       <a:off x="0" y="0"/>
-                      <a:ext cx="1918451" cy="2876880"/>
+                      <a:ext cx="3685806" cy="3380085"/>
                     </a:xfrm>
                     <a:prstGeom prst="rect">
                       <a:avLst/>
@@ -725,6 +862,53 @@
           </wp:inline>
         </w:drawing>
       </w:r>
+      <w:r>
+        <w:rPr>
+          <w:rFonts w:ascii="Times New Roman" w:hAnsi="Times New Roman" w:cs="Times New Roman"/>
+          <w:noProof/>
+        </w:rPr>
+        <w:drawing>
+          <wp:inline distT="0" distB="0" distL="0" distR="0" wp14:anchorId="6A7D225A" wp14:editId="1515D929">
+            <wp:extent cx="1901790" cy="3242699"/>
+            <wp:effectExtent l="0" t="0" r="3810" b="0"/>
+            <wp:docPr id="2" name="Picture 2" descr="A screenshot of a cell phone&#10;&#10;Description automatically generated"/>
+            <wp:cNvGraphicFramePr>
+              <a:graphicFrameLocks xmlns:a="http://schemas.openxmlformats.org/drawingml/2006/main" noChangeAspect="1"/>
+            </wp:cNvGraphicFramePr>
+            <a:graphic xmlns:a="http://schemas.openxmlformats.org/drawingml/2006/main">
+              <a:graphicData uri="http://schemas.openxmlformats.org/drawingml/2006/picture">
+                <pic:pic xmlns:pic="http://schemas.openxmlformats.org/drawingml/2006/picture">
+                  <pic:nvPicPr>
+                    <pic:cNvPr id="2" name="Screen Shot 2020-06-02 at 9.05.06 AM.png"/>
+                    <pic:cNvPicPr/>
+                  </pic:nvPicPr>
+                  <pic:blipFill>
+                    <a:blip r:embed="rId8" cstate="print">
+                      <a:extLst>
+                        <a:ext uri="{28A0092B-C50C-407E-A947-70E740481C1C}">
+                          <a14:useLocalDpi xmlns:a14="http://schemas.microsoft.com/office/drawing/2010/main" val="0"/>
+                        </a:ext>
+                      </a:extLst>
+                    </a:blip>
+                    <a:stretch>
+                      <a:fillRect/>
+                    </a:stretch>
+                  </pic:blipFill>
+                  <pic:spPr>
+                    <a:xfrm>
+                      <a:off x="0" y="0"/>
+                      <a:ext cx="1935273" cy="3299789"/>
+                    </a:xfrm>
+                    <a:prstGeom prst="rect">
+                      <a:avLst/>
+                    </a:prstGeom>
+                  </pic:spPr>
+                </pic:pic>
+              </a:graphicData>
+            </a:graphic>
+          </wp:inline>
+        </w:drawing>
+      </w:r>
     </w:p>
     <w:p>
       <w:pPr>
@@ -755,7 +939,7 @@
         <w:spacing w:line="480" w:lineRule="auto"/>
         <w:ind w:firstLine="720"/>
         <w:rPr>
-          <w:rFonts w:ascii="Times New Roman" w:eastAsia="Times New Roman" w:hAnsi="Times New Roman" w:cs="Times New Roman"/>
+          <w:rFonts w:ascii="Times New Roman" w:hAnsi="Times New Roman" w:cs="Times New Roman"/>
         </w:rPr>
       </w:pPr>
       <w:r>
@@ -774,7 +958,19 @@
         <w:rPr>
           <w:rFonts w:ascii="Times New Roman" w:hAnsi="Times New Roman" w:cs="Times New Roman"/>
         </w:rPr>
-        <w:t xml:space="preserve">I noticed </w:t>
+        <w:t xml:space="preserve">I </w:t>
+      </w:r>
+      <w:r>
+        <w:rPr>
+          <w:rFonts w:ascii="Times New Roman" w:hAnsi="Times New Roman" w:cs="Times New Roman"/>
+        </w:rPr>
+        <w:t xml:space="preserve">have </w:t>
+      </w:r>
+      <w:r>
+        <w:rPr>
+          <w:rFonts w:ascii="Times New Roman" w:hAnsi="Times New Roman" w:cs="Times New Roman"/>
+        </w:rPr>
+        <w:t xml:space="preserve">noticed </w:t>
       </w:r>
       <w:r>
         <w:rPr>
@@ -786,79 +982,87 @@
         <w:rPr>
           <w:rFonts w:ascii="Times New Roman" w:hAnsi="Times New Roman" w:cs="Times New Roman"/>
         </w:rPr>
-        <w:t xml:space="preserve">using Bootstrap. </w:t>
-      </w:r>
-      <w:r>
-        <w:rPr>
-          <w:rFonts w:ascii="Times New Roman" w:eastAsia="Times New Roman" w:hAnsi="Times New Roman" w:cs="Times New Roman"/>
-          <w:color w:val="000000"/>
-          <w:shd w:val="clear" w:color="auto" w:fill="FFFFFF"/>
-        </w:rPr>
-        <w:t>One can u</w:t>
-      </w:r>
-      <w:r>
-        <w:rPr>
-          <w:rFonts w:ascii="Times New Roman" w:eastAsia="Times New Roman" w:hAnsi="Times New Roman" w:cs="Times New Roman"/>
-          <w:color w:val="000000"/>
-          <w:shd w:val="clear" w:color="auto" w:fill="FFFFFF"/>
-        </w:rPr>
-        <w:t xml:space="preserve">se </w:t>
-      </w:r>
-      <w:r>
-        <w:rPr>
-          <w:rFonts w:ascii="Times New Roman" w:eastAsia="Times New Roman" w:hAnsi="Times New Roman" w:cs="Times New Roman"/>
-          <w:color w:val="000000"/>
-          <w:shd w:val="clear" w:color="auto" w:fill="FFFFFF"/>
-        </w:rPr>
-        <w:t xml:space="preserve">either </w:t>
-      </w:r>
-      <w:r>
-        <w:rPr>
-          <w:rFonts w:ascii="Times New Roman" w:eastAsia="Times New Roman" w:hAnsi="Times New Roman" w:cs="Times New Roman"/>
-          <w:color w:val="000000"/>
-          <w:shd w:val="clear" w:color="auto" w:fill="FFFFFF"/>
-        </w:rPr>
-        <w:t xml:space="preserve">CDN </w:t>
-      </w:r>
-      <w:r>
-        <w:rPr>
-          <w:rFonts w:ascii="Times New Roman" w:eastAsia="Times New Roman" w:hAnsi="Times New Roman" w:cs="Times New Roman"/>
-          <w:color w:val="000000"/>
-          <w:shd w:val="clear" w:color="auto" w:fill="FFFFFF"/>
-        </w:rPr>
-        <w:t>or</w:t>
-      </w:r>
-      <w:r>
-        <w:rPr>
-          <w:rFonts w:ascii="Times New Roman" w:eastAsia="Times New Roman" w:hAnsi="Times New Roman" w:cs="Times New Roman"/>
-          <w:color w:val="000000"/>
-          <w:shd w:val="clear" w:color="auto" w:fill="FFFFFF"/>
-        </w:rPr>
-        <w:t xml:space="preserve"> complied </w:t>
-      </w:r>
-      <w:r>
-        <w:rPr>
-          <w:rFonts w:ascii="Times New Roman" w:eastAsia="Times New Roman" w:hAnsi="Times New Roman" w:cs="Times New Roman"/>
-          <w:color w:val="000000"/>
-          <w:shd w:val="clear" w:color="auto" w:fill="FFFFFF"/>
-        </w:rPr>
-        <w:t>CSS</w:t>
-      </w:r>
-      <w:r>
-        <w:rPr>
-          <w:rFonts w:ascii="Times New Roman" w:eastAsia="Times New Roman" w:hAnsi="Times New Roman" w:cs="Times New Roman"/>
-          <w:color w:val="000000"/>
-          <w:shd w:val="clear" w:color="auto" w:fill="FFFFFF"/>
-        </w:rPr>
-        <w:t xml:space="preserve"> and JS file</w:t>
-      </w:r>
-      <w:r>
-        <w:rPr>
-          <w:rFonts w:ascii="Times New Roman" w:eastAsia="Times New Roman" w:hAnsi="Times New Roman" w:cs="Times New Roman"/>
-          <w:color w:val="000000"/>
-          <w:shd w:val="clear" w:color="auto" w:fill="FFFFFF"/>
-        </w:rPr>
-        <w:t xml:space="preserve"> of </w:t>
+        <w:t>using Bootstrap</w:t>
+      </w:r>
+      <w:r>
+        <w:rPr>
+          <w:rFonts w:ascii="Times New Roman" w:hAnsi="Times New Roman" w:cs="Times New Roman"/>
+        </w:rPr>
+        <w:t>:</w:t>
+      </w:r>
+    </w:p>
+    <w:p>
+      <w:pPr>
+        <w:pStyle w:val="ListParagraph"/>
+        <w:numPr>
+          <w:ilvl w:val="0"/>
+          <w:numId w:val="1"/>
+        </w:numPr>
+        <w:spacing w:line="480" w:lineRule="auto"/>
+        <w:rPr>
+          <w:rFonts w:ascii="Times New Roman" w:eastAsia="Times New Roman" w:hAnsi="Times New Roman" w:cs="Times New Roman"/>
+        </w:rPr>
+      </w:pPr>
+      <w:r>
+        <w:rPr>
+          <w:rFonts w:ascii="Times New Roman" w:eastAsia="Times New Roman" w:hAnsi="Times New Roman" w:cs="Times New Roman"/>
+          <w:color w:val="000000"/>
+          <w:shd w:val="clear" w:color="auto" w:fill="FFFFFF"/>
+        </w:rPr>
+        <w:t>One can use either CDN or complied CSS and JS file of Boo</w:t>
+      </w:r>
+      <w:r>
+        <w:rPr>
+          <w:rFonts w:ascii="Times New Roman" w:eastAsia="Times New Roman" w:hAnsi="Times New Roman" w:cs="Times New Roman"/>
+          <w:color w:val="000000"/>
+          <w:shd w:val="clear" w:color="auto" w:fill="FFFFFF"/>
+        </w:rPr>
+        <w:t>t</w:t>
+      </w:r>
+      <w:r>
+        <w:rPr>
+          <w:rFonts w:ascii="Times New Roman" w:eastAsia="Times New Roman" w:hAnsi="Times New Roman" w:cs="Times New Roman"/>
+          <w:color w:val="000000"/>
+          <w:shd w:val="clear" w:color="auto" w:fill="FFFFFF"/>
+        </w:rPr>
+        <w:t>strap. The CDN seems handier and satisf</w:t>
+      </w:r>
+      <w:r>
+        <w:rPr>
+          <w:rFonts w:ascii="Times New Roman" w:eastAsia="Times New Roman" w:hAnsi="Times New Roman" w:cs="Times New Roman"/>
+          <w:color w:val="000000"/>
+          <w:shd w:val="clear" w:color="auto" w:fill="FFFFFF"/>
+        </w:rPr>
+        <w:t>ies</w:t>
+      </w:r>
+      <w:r>
+        <w:rPr>
+          <w:rFonts w:ascii="Times New Roman" w:eastAsia="Times New Roman" w:hAnsi="Times New Roman" w:cs="Times New Roman"/>
+          <w:color w:val="000000"/>
+          <w:shd w:val="clear" w:color="auto" w:fill="FFFFFF"/>
+        </w:rPr>
+        <w:t xml:space="preserve"> most use cases. </w:t>
+      </w:r>
+    </w:p>
+    <w:p>
+      <w:pPr>
+        <w:pStyle w:val="ListParagraph"/>
+        <w:numPr>
+          <w:ilvl w:val="0"/>
+          <w:numId w:val="1"/>
+        </w:numPr>
+        <w:spacing w:line="480" w:lineRule="auto"/>
+        <w:rPr>
+          <w:rFonts w:ascii="Times New Roman" w:eastAsia="Times New Roman" w:hAnsi="Times New Roman" w:cs="Times New Roman"/>
+        </w:rPr>
+      </w:pPr>
+      <w:r>
+        <w:rPr>
+          <w:rFonts w:ascii="Times New Roman" w:eastAsia="Times New Roman" w:hAnsi="Times New Roman" w:cs="Times New Roman"/>
+          <w:color w:val="000000"/>
+          <w:shd w:val="clear" w:color="auto" w:fill="FFFFFF"/>
+        </w:rPr>
+        <w:t>Assuming we are designing a website for mobile phone users, “col-</w:t>
       </w:r>
       <w:proofErr w:type="spellStart"/>
       <w:r>
@@ -867,7 +1071,7 @@
           <w:color w:val="000000"/>
           <w:shd w:val="clear" w:color="auto" w:fill="FFFFFF"/>
         </w:rPr>
-        <w:t>Boostrap</w:t>
+        <w:t>sm</w:t>
       </w:r>
       <w:proofErr w:type="spellEnd"/>
       <w:r>
@@ -876,31 +1080,44 @@
           <w:color w:val="000000"/>
           <w:shd w:val="clear" w:color="auto" w:fill="FFFFFF"/>
         </w:rPr>
+        <w:t xml:space="preserve">-*” class for grid division for small devices should be </w:t>
+      </w:r>
+      <w:r>
+        <w:rPr>
+          <w:rFonts w:ascii="Times New Roman" w:eastAsia="Times New Roman" w:hAnsi="Times New Roman" w:cs="Times New Roman"/>
+          <w:color w:val="000000"/>
+          <w:shd w:val="clear" w:color="auto" w:fill="FFFFFF"/>
+        </w:rPr>
+        <w:t>used</w:t>
+      </w:r>
+      <w:r>
+        <w:rPr>
+          <w:rFonts w:ascii="Times New Roman" w:eastAsia="Times New Roman" w:hAnsi="Times New Roman" w:cs="Times New Roman"/>
+          <w:color w:val="000000"/>
+          <w:shd w:val="clear" w:color="auto" w:fill="FFFFFF"/>
+        </w:rPr>
         <w:t xml:space="preserve">. </w:t>
       </w:r>
-      <w:r>
-        <w:rPr>
-          <w:rFonts w:ascii="Times New Roman" w:eastAsia="Times New Roman" w:hAnsi="Times New Roman" w:cs="Times New Roman"/>
-          <w:color w:val="000000"/>
-          <w:shd w:val="clear" w:color="auto" w:fill="FFFFFF"/>
-        </w:rPr>
-        <w:t>The CDN seems handier and satisf</w:t>
-      </w:r>
-      <w:r>
-        <w:rPr>
-          <w:rFonts w:ascii="Times New Roman" w:eastAsia="Times New Roman" w:hAnsi="Times New Roman" w:cs="Times New Roman"/>
-          <w:color w:val="000000"/>
-          <w:shd w:val="clear" w:color="auto" w:fill="FFFFFF"/>
-        </w:rPr>
-        <w:t>ies</w:t>
-      </w:r>
-      <w:r>
-        <w:rPr>
-          <w:rFonts w:ascii="Times New Roman" w:eastAsia="Times New Roman" w:hAnsi="Times New Roman" w:cs="Times New Roman"/>
-          <w:color w:val="000000"/>
-          <w:shd w:val="clear" w:color="auto" w:fill="FFFFFF"/>
-        </w:rPr>
-        <w:t xml:space="preserve"> most use cases. Assuming we are designing a website for mobile phone users,</w:t>
+    </w:p>
+    <w:p>
+      <w:pPr>
+        <w:pStyle w:val="ListParagraph"/>
+        <w:numPr>
+          <w:ilvl w:val="0"/>
+          <w:numId w:val="1"/>
+        </w:numPr>
+        <w:spacing w:line="480" w:lineRule="auto"/>
+        <w:rPr>
+          <w:rFonts w:ascii="Times New Roman" w:eastAsia="Times New Roman" w:hAnsi="Times New Roman" w:cs="Times New Roman"/>
+        </w:rPr>
+      </w:pPr>
+      <w:r>
+        <w:rPr>
+          <w:rFonts w:ascii="Times New Roman" w:eastAsia="Times New Roman" w:hAnsi="Times New Roman" w:cs="Times New Roman"/>
+          <w:color w:val="000000"/>
+          <w:shd w:val="clear" w:color="auto" w:fill="FFFFFF"/>
+        </w:rPr>
+        <w:t>I</w:t>
       </w:r>
       <w:r>
         <w:rPr>
@@ -916,16 +1133,161 @@
           <w:color w:val="000000"/>
           <w:shd w:val="clear" w:color="auto" w:fill="FFFFFF"/>
         </w:rPr>
+        <w:t xml:space="preserve">need to keep separate versions of codes for </w:t>
+      </w:r>
+      <w:r>
+        <w:rPr>
+          <w:rFonts w:ascii="Times New Roman" w:eastAsia="Times New Roman" w:hAnsi="Times New Roman" w:cs="Times New Roman"/>
+          <w:color w:val="000000"/>
+          <w:shd w:val="clear" w:color="auto" w:fill="FFFFFF"/>
+        </w:rPr>
+        <w:t xml:space="preserve">the </w:t>
+      </w:r>
+      <w:r>
+        <w:rPr>
+          <w:rFonts w:ascii="Times New Roman" w:eastAsia="Times New Roman" w:hAnsi="Times New Roman" w:cs="Times New Roman"/>
+          <w:color w:val="000000"/>
+          <w:shd w:val="clear" w:color="auto" w:fill="FFFFFF"/>
+        </w:rPr>
+        <w:t xml:space="preserve">mobile and </w:t>
+      </w:r>
+      <w:r>
+        <w:rPr>
+          <w:rFonts w:ascii="Times New Roman" w:eastAsia="Times New Roman" w:hAnsi="Times New Roman" w:cs="Times New Roman"/>
+          <w:color w:val="000000"/>
+          <w:shd w:val="clear" w:color="auto" w:fill="FFFFFF"/>
+        </w:rPr>
+        <w:t xml:space="preserve">the </w:t>
+      </w:r>
+      <w:r>
+        <w:rPr>
+          <w:rFonts w:ascii="Times New Roman" w:eastAsia="Times New Roman" w:hAnsi="Times New Roman" w:cs="Times New Roman"/>
+          <w:color w:val="000000"/>
+          <w:shd w:val="clear" w:color="auto" w:fill="FFFFFF"/>
+        </w:rPr>
+        <w:t xml:space="preserve">laptop page because the sizing system for bootstrap is specifically made </w:t>
+      </w:r>
+      <w:r>
+        <w:rPr>
+          <w:rFonts w:ascii="Times New Roman" w:eastAsia="Times New Roman" w:hAnsi="Times New Roman" w:cs="Times New Roman"/>
+          <w:color w:val="000000"/>
+          <w:shd w:val="clear" w:color="auto" w:fill="FFFFFF"/>
+        </w:rPr>
+        <w:t xml:space="preserve">by </w:t>
+      </w:r>
+      <w:r>
+        <w:rPr>
+          <w:rFonts w:ascii="Times New Roman" w:eastAsia="Times New Roman" w:hAnsi="Times New Roman" w:cs="Times New Roman"/>
+          <w:color w:val="000000"/>
+          <w:shd w:val="clear" w:color="auto" w:fill="FFFFFF"/>
+        </w:rPr>
+        <w:t xml:space="preserve">using </w:t>
+      </w:r>
+      <w:proofErr w:type="spellStart"/>
+      <w:r>
+        <w:rPr>
+          <w:rFonts w:ascii="Times New Roman" w:eastAsia="Times New Roman" w:hAnsi="Times New Roman" w:cs="Times New Roman"/>
+          <w:color w:val="000000"/>
+          <w:shd w:val="clear" w:color="auto" w:fill="FFFFFF"/>
+        </w:rPr>
+        <w:t>xs</w:t>
+      </w:r>
+      <w:proofErr w:type="spellEnd"/>
+      <w:r>
+        <w:rPr>
+          <w:rFonts w:ascii="Times New Roman" w:eastAsia="Times New Roman" w:hAnsi="Times New Roman" w:cs="Times New Roman"/>
+          <w:color w:val="000000"/>
+          <w:shd w:val="clear" w:color="auto" w:fill="FFFFFF"/>
+        </w:rPr>
+        <w:t>,</w:t>
+      </w:r>
+      <w:r>
+        <w:rPr>
+          <w:rFonts w:ascii="Times New Roman" w:eastAsia="Times New Roman" w:hAnsi="Times New Roman" w:cs="Times New Roman"/>
+          <w:color w:val="000000"/>
+          <w:shd w:val="clear" w:color="auto" w:fill="FFFFFF"/>
+        </w:rPr>
+        <w:t xml:space="preserve"> </w:t>
+      </w:r>
+      <w:proofErr w:type="spellStart"/>
+      <w:r>
+        <w:rPr>
+          <w:rFonts w:ascii="Times New Roman" w:eastAsia="Times New Roman" w:hAnsi="Times New Roman" w:cs="Times New Roman"/>
+          <w:color w:val="000000"/>
+          <w:shd w:val="clear" w:color="auto" w:fill="FFFFFF"/>
+        </w:rPr>
+        <w:t>sm</w:t>
+      </w:r>
+      <w:proofErr w:type="spellEnd"/>
+      <w:r>
+        <w:rPr>
+          <w:rFonts w:ascii="Times New Roman" w:eastAsia="Times New Roman" w:hAnsi="Times New Roman" w:cs="Times New Roman"/>
+          <w:color w:val="000000"/>
+          <w:shd w:val="clear" w:color="auto" w:fill="FFFFFF"/>
+        </w:rPr>
+        <w:t>,</w:t>
+      </w:r>
+      <w:r>
+        <w:rPr>
+          <w:rFonts w:ascii="Times New Roman" w:eastAsia="Times New Roman" w:hAnsi="Times New Roman" w:cs="Times New Roman"/>
+          <w:color w:val="000000"/>
+          <w:shd w:val="clear" w:color="auto" w:fill="FFFFFF"/>
+        </w:rPr>
+        <w:t xml:space="preserve"> </w:t>
+      </w:r>
+      <w:r>
+        <w:rPr>
+          <w:rFonts w:ascii="Times New Roman" w:eastAsia="Times New Roman" w:hAnsi="Times New Roman" w:cs="Times New Roman"/>
+          <w:color w:val="000000"/>
+          <w:shd w:val="clear" w:color="auto" w:fill="FFFFFF"/>
+        </w:rPr>
+        <w:t>md,</w:t>
+      </w:r>
+      <w:r>
+        <w:rPr>
+          <w:rFonts w:ascii="Times New Roman" w:eastAsia="Times New Roman" w:hAnsi="Times New Roman" w:cs="Times New Roman"/>
+          <w:color w:val="000000"/>
+          <w:shd w:val="clear" w:color="auto" w:fill="FFFFFF"/>
+        </w:rPr>
+        <w:t xml:space="preserve"> </w:t>
+      </w:r>
+      <w:r>
+        <w:rPr>
+          <w:rFonts w:ascii="Times New Roman" w:eastAsia="Times New Roman" w:hAnsi="Times New Roman" w:cs="Times New Roman"/>
+          <w:color w:val="000000"/>
+          <w:shd w:val="clear" w:color="auto" w:fill="FFFFFF"/>
+        </w:rPr>
+        <w:t xml:space="preserve">and lg class. </w:t>
+      </w:r>
+    </w:p>
+    <w:p>
+      <w:pPr>
+        <w:pStyle w:val="ListParagraph"/>
+        <w:numPr>
+          <w:ilvl w:val="0"/>
+          <w:numId w:val="1"/>
+        </w:numPr>
+        <w:spacing w:line="480" w:lineRule="auto"/>
+        <w:rPr>
+          <w:rFonts w:ascii="Times New Roman" w:eastAsia="Times New Roman" w:hAnsi="Times New Roman" w:cs="Times New Roman"/>
+        </w:rPr>
+      </w:pPr>
+      <w:r>
+        <w:rPr>
+          <w:rFonts w:ascii="Times New Roman" w:eastAsia="Times New Roman" w:hAnsi="Times New Roman" w:cs="Times New Roman"/>
+          <w:color w:val="000000"/>
+          <w:shd w:val="clear" w:color="auto" w:fill="FFFFFF"/>
+        </w:rPr>
+        <w:t xml:space="preserve">I changed the </w:t>
+      </w:r>
+      <w:r>
+        <w:rPr>
+          <w:rFonts w:ascii="Times New Roman" w:eastAsia="Times New Roman" w:hAnsi="Times New Roman" w:cs="Times New Roman"/>
+          <w:color w:val="000000"/>
+          <w:shd w:val="clear" w:color="auto" w:fill="FFFFFF"/>
+        </w:rPr>
         <w:t>“</w:t>
       </w:r>
-      <w:r>
-        <w:rPr>
-          <w:rFonts w:ascii="Times New Roman" w:eastAsia="Times New Roman" w:hAnsi="Times New Roman" w:cs="Times New Roman"/>
-          <w:color w:val="000000"/>
-          <w:shd w:val="clear" w:color="auto" w:fill="FFFFFF"/>
-        </w:rPr>
-        <w:t>col-</w:t>
-      </w:r>
       <w:proofErr w:type="spellStart"/>
       <w:r>
         <w:rPr>
@@ -933,7 +1295,7 @@
           <w:color w:val="000000"/>
           <w:shd w:val="clear" w:color="auto" w:fill="FFFFFF"/>
         </w:rPr>
-        <w:t>sm</w:t>
+        <w:t>mapcanvas</w:t>
       </w:r>
       <w:proofErr w:type="spellEnd"/>
       <w:r>
@@ -942,14 +1304,6 @@
           <w:color w:val="000000"/>
           <w:shd w:val="clear" w:color="auto" w:fill="FFFFFF"/>
         </w:rPr>
-        <w:t>-*</w:t>
-      </w:r>
-      <w:r>
-        <w:rPr>
-          <w:rFonts w:ascii="Times New Roman" w:eastAsia="Times New Roman" w:hAnsi="Times New Roman" w:cs="Times New Roman"/>
-          <w:color w:val="000000"/>
-          <w:shd w:val="clear" w:color="auto" w:fill="FFFFFF"/>
-        </w:rPr>
         <w:t>”</w:t>
       </w:r>
       <w:r>
@@ -958,31 +1312,15 @@
           <w:color w:val="000000"/>
           <w:shd w:val="clear" w:color="auto" w:fill="FFFFFF"/>
         </w:rPr>
-        <w:t xml:space="preserve"> class for grid </w:t>
-      </w:r>
-      <w:r>
-        <w:rPr>
-          <w:rFonts w:ascii="Times New Roman" w:eastAsia="Times New Roman" w:hAnsi="Times New Roman" w:cs="Times New Roman"/>
-          <w:color w:val="000000"/>
-          <w:shd w:val="clear" w:color="auto" w:fill="FFFFFF"/>
-        </w:rPr>
-        <w:t>division</w:t>
-      </w:r>
-      <w:r>
-        <w:rPr>
-          <w:rFonts w:ascii="Times New Roman" w:eastAsia="Times New Roman" w:hAnsi="Times New Roman" w:cs="Times New Roman"/>
-          <w:color w:val="000000"/>
-          <w:shd w:val="clear" w:color="auto" w:fill="FFFFFF"/>
-        </w:rPr>
-        <w:t xml:space="preserve"> for small devices </w:t>
-      </w:r>
-      <w:r>
-        <w:rPr>
-          <w:rFonts w:ascii="Times New Roman" w:eastAsia="Times New Roman" w:hAnsi="Times New Roman" w:cs="Times New Roman"/>
-          <w:color w:val="000000"/>
-          <w:shd w:val="clear" w:color="auto" w:fill="FFFFFF"/>
-        </w:rPr>
-        <w:t>should be applied</w:t>
+        <w:t xml:space="preserve"> class to 500px instead of 100%, or the map will disappear because of some display conflict</w:t>
+      </w:r>
+      <w:r>
+        <w:rPr>
+          <w:rFonts w:ascii="Times New Roman" w:eastAsia="Times New Roman" w:hAnsi="Times New Roman" w:cs="Times New Roman"/>
+          <w:color w:val="000000"/>
+          <w:shd w:val="clear" w:color="auto" w:fill="FFFFFF"/>
+        </w:rPr>
+        <w:t>s</w:t>
       </w:r>
       <w:r>
         <w:rPr>
@@ -991,228 +1329,6 @@
           <w:shd w:val="clear" w:color="auto" w:fill="FFFFFF"/>
         </w:rPr>
         <w:t xml:space="preserve">. </w:t>
-      </w:r>
-      <w:r>
-        <w:rPr>
-          <w:rFonts w:ascii="Times New Roman" w:eastAsia="Times New Roman" w:hAnsi="Times New Roman" w:cs="Times New Roman"/>
-          <w:color w:val="000000"/>
-          <w:shd w:val="clear" w:color="auto" w:fill="FFFFFF"/>
-        </w:rPr>
-        <w:t xml:space="preserve">I </w:t>
-      </w:r>
-      <w:r>
-        <w:rPr>
-          <w:rFonts w:ascii="Times New Roman" w:eastAsia="Times New Roman" w:hAnsi="Times New Roman" w:cs="Times New Roman"/>
-          <w:color w:val="000000"/>
-          <w:shd w:val="clear" w:color="auto" w:fill="FFFFFF"/>
-        </w:rPr>
-        <w:t xml:space="preserve">may need </w:t>
-      </w:r>
-      <w:r>
-        <w:rPr>
-          <w:rFonts w:ascii="Times New Roman" w:eastAsia="Times New Roman" w:hAnsi="Times New Roman" w:cs="Times New Roman"/>
-          <w:color w:val="000000"/>
-          <w:shd w:val="clear" w:color="auto" w:fill="FFFFFF"/>
-        </w:rPr>
-        <w:t xml:space="preserve">to keep </w:t>
-      </w:r>
-      <w:r>
-        <w:rPr>
-          <w:rFonts w:ascii="Times New Roman" w:eastAsia="Times New Roman" w:hAnsi="Times New Roman" w:cs="Times New Roman"/>
-          <w:color w:val="000000"/>
-          <w:shd w:val="clear" w:color="auto" w:fill="FFFFFF"/>
-        </w:rPr>
-        <w:t>separate</w:t>
-      </w:r>
-      <w:r>
-        <w:rPr>
-          <w:rFonts w:ascii="Times New Roman" w:eastAsia="Times New Roman" w:hAnsi="Times New Roman" w:cs="Times New Roman"/>
-          <w:color w:val="000000"/>
-          <w:shd w:val="clear" w:color="auto" w:fill="FFFFFF"/>
-        </w:rPr>
-        <w:t xml:space="preserve"> </w:t>
-      </w:r>
-      <w:r>
-        <w:rPr>
-          <w:rFonts w:ascii="Times New Roman" w:eastAsia="Times New Roman" w:hAnsi="Times New Roman" w:cs="Times New Roman"/>
-          <w:color w:val="000000"/>
-          <w:shd w:val="clear" w:color="auto" w:fill="FFFFFF"/>
-        </w:rPr>
-        <w:t xml:space="preserve">versions of </w:t>
-      </w:r>
-      <w:r>
-        <w:rPr>
-          <w:rFonts w:ascii="Times New Roman" w:eastAsia="Times New Roman" w:hAnsi="Times New Roman" w:cs="Times New Roman"/>
-          <w:color w:val="000000"/>
-          <w:shd w:val="clear" w:color="auto" w:fill="FFFFFF"/>
-        </w:rPr>
-        <w:t xml:space="preserve">codes for mobile and laptop page because the sizing system for bootstrap is specifically made </w:t>
-      </w:r>
-      <w:r>
-        <w:rPr>
-          <w:rFonts w:ascii="Times New Roman" w:eastAsia="Times New Roman" w:hAnsi="Times New Roman" w:cs="Times New Roman"/>
-          <w:color w:val="000000"/>
-          <w:shd w:val="clear" w:color="auto" w:fill="FFFFFF"/>
-        </w:rPr>
-        <w:t xml:space="preserve">by </w:t>
-      </w:r>
-      <w:r>
-        <w:rPr>
-          <w:rFonts w:ascii="Times New Roman" w:eastAsia="Times New Roman" w:hAnsi="Times New Roman" w:cs="Times New Roman"/>
-          <w:color w:val="000000"/>
-          <w:shd w:val="clear" w:color="auto" w:fill="FFFFFF"/>
-        </w:rPr>
-        <w:t xml:space="preserve">using </w:t>
-      </w:r>
-      <w:proofErr w:type="spellStart"/>
-      <w:r>
-        <w:rPr>
-          <w:rFonts w:ascii="Times New Roman" w:eastAsia="Times New Roman" w:hAnsi="Times New Roman" w:cs="Times New Roman"/>
-          <w:color w:val="000000"/>
-          <w:shd w:val="clear" w:color="auto" w:fill="FFFFFF"/>
-        </w:rPr>
-        <w:t>xs</w:t>
-      </w:r>
-      <w:proofErr w:type="spellEnd"/>
-      <w:r>
-        <w:rPr>
-          <w:rFonts w:ascii="Times New Roman" w:eastAsia="Times New Roman" w:hAnsi="Times New Roman" w:cs="Times New Roman"/>
-          <w:color w:val="000000"/>
-          <w:shd w:val="clear" w:color="auto" w:fill="FFFFFF"/>
-        </w:rPr>
-        <w:t>,</w:t>
-      </w:r>
-      <w:r>
-        <w:rPr>
-          <w:rFonts w:ascii="Times New Roman" w:eastAsia="Times New Roman" w:hAnsi="Times New Roman" w:cs="Times New Roman"/>
-          <w:color w:val="000000"/>
-          <w:shd w:val="clear" w:color="auto" w:fill="FFFFFF"/>
-        </w:rPr>
-        <w:t xml:space="preserve"> </w:t>
-      </w:r>
-      <w:proofErr w:type="spellStart"/>
-      <w:r>
-        <w:rPr>
-          <w:rFonts w:ascii="Times New Roman" w:eastAsia="Times New Roman" w:hAnsi="Times New Roman" w:cs="Times New Roman"/>
-          <w:color w:val="000000"/>
-          <w:shd w:val="clear" w:color="auto" w:fill="FFFFFF"/>
-        </w:rPr>
-        <w:t>sm</w:t>
-      </w:r>
-      <w:proofErr w:type="spellEnd"/>
-      <w:r>
-        <w:rPr>
-          <w:rFonts w:ascii="Times New Roman" w:eastAsia="Times New Roman" w:hAnsi="Times New Roman" w:cs="Times New Roman"/>
-          <w:color w:val="000000"/>
-          <w:shd w:val="clear" w:color="auto" w:fill="FFFFFF"/>
-        </w:rPr>
-        <w:t>,</w:t>
-      </w:r>
-      <w:r>
-        <w:rPr>
-          <w:rFonts w:ascii="Times New Roman" w:eastAsia="Times New Roman" w:hAnsi="Times New Roman" w:cs="Times New Roman"/>
-          <w:color w:val="000000"/>
-          <w:shd w:val="clear" w:color="auto" w:fill="FFFFFF"/>
-        </w:rPr>
-        <w:t xml:space="preserve"> </w:t>
-      </w:r>
-      <w:r>
-        <w:rPr>
-          <w:rFonts w:ascii="Times New Roman" w:eastAsia="Times New Roman" w:hAnsi="Times New Roman" w:cs="Times New Roman"/>
-          <w:color w:val="000000"/>
-          <w:shd w:val="clear" w:color="auto" w:fill="FFFFFF"/>
-        </w:rPr>
-        <w:t>md,</w:t>
-      </w:r>
-      <w:r>
-        <w:rPr>
-          <w:rFonts w:ascii="Times New Roman" w:eastAsia="Times New Roman" w:hAnsi="Times New Roman" w:cs="Times New Roman"/>
-          <w:color w:val="000000"/>
-          <w:shd w:val="clear" w:color="auto" w:fill="FFFFFF"/>
-        </w:rPr>
-        <w:t xml:space="preserve"> </w:t>
-      </w:r>
-      <w:r>
-        <w:rPr>
-          <w:rFonts w:ascii="Times New Roman" w:eastAsia="Times New Roman" w:hAnsi="Times New Roman" w:cs="Times New Roman"/>
-          <w:color w:val="000000"/>
-          <w:shd w:val="clear" w:color="auto" w:fill="FFFFFF"/>
-        </w:rPr>
-        <w:t xml:space="preserve">and lg class. </w:t>
-      </w:r>
-      <w:r>
-        <w:rPr>
-          <w:rFonts w:ascii="Times New Roman" w:eastAsia="Times New Roman" w:hAnsi="Times New Roman" w:cs="Times New Roman"/>
-          <w:color w:val="000000"/>
-          <w:shd w:val="clear" w:color="auto" w:fill="FFFFFF"/>
-        </w:rPr>
-        <w:t xml:space="preserve">I </w:t>
-      </w:r>
-      <w:r>
-        <w:rPr>
-          <w:rFonts w:ascii="Times New Roman" w:eastAsia="Times New Roman" w:hAnsi="Times New Roman" w:cs="Times New Roman"/>
-          <w:color w:val="000000"/>
-          <w:shd w:val="clear" w:color="auto" w:fill="FFFFFF"/>
-        </w:rPr>
-        <w:t>change</w:t>
-      </w:r>
-      <w:r>
-        <w:rPr>
-          <w:rFonts w:ascii="Times New Roman" w:eastAsia="Times New Roman" w:hAnsi="Times New Roman" w:cs="Times New Roman"/>
-          <w:color w:val="000000"/>
-          <w:shd w:val="clear" w:color="auto" w:fill="FFFFFF"/>
-        </w:rPr>
-        <w:t>d</w:t>
-      </w:r>
-      <w:r>
-        <w:rPr>
-          <w:rFonts w:ascii="Times New Roman" w:eastAsia="Times New Roman" w:hAnsi="Times New Roman" w:cs="Times New Roman"/>
-          <w:color w:val="000000"/>
-          <w:shd w:val="clear" w:color="auto" w:fill="FFFFFF"/>
-        </w:rPr>
-        <w:t xml:space="preserve"> the </w:t>
-      </w:r>
-      <w:proofErr w:type="spellStart"/>
-      <w:r>
-        <w:rPr>
-          <w:rFonts w:ascii="Times New Roman" w:eastAsia="Times New Roman" w:hAnsi="Times New Roman" w:cs="Times New Roman"/>
-          <w:color w:val="000000"/>
-          <w:shd w:val="clear" w:color="auto" w:fill="FFFFFF"/>
-        </w:rPr>
-        <w:t>mapcanvas</w:t>
-      </w:r>
-      <w:proofErr w:type="spellEnd"/>
-      <w:r>
-        <w:rPr>
-          <w:rFonts w:ascii="Times New Roman" w:eastAsia="Times New Roman" w:hAnsi="Times New Roman" w:cs="Times New Roman"/>
-          <w:color w:val="000000"/>
-          <w:shd w:val="clear" w:color="auto" w:fill="FFFFFF"/>
-        </w:rPr>
-        <w:t xml:space="preserve"> </w:t>
-      </w:r>
-      <w:r>
-        <w:rPr>
-          <w:rFonts w:ascii="Times New Roman" w:eastAsia="Times New Roman" w:hAnsi="Times New Roman" w:cs="Times New Roman"/>
-          <w:color w:val="000000"/>
-          <w:shd w:val="clear" w:color="auto" w:fill="FFFFFF"/>
-        </w:rPr>
-        <w:t xml:space="preserve">class </w:t>
-      </w:r>
-      <w:r>
-        <w:rPr>
-          <w:rFonts w:ascii="Times New Roman" w:eastAsia="Times New Roman" w:hAnsi="Times New Roman" w:cs="Times New Roman"/>
-          <w:color w:val="000000"/>
-          <w:shd w:val="clear" w:color="auto" w:fill="FFFFFF"/>
-        </w:rPr>
-        <w:t>to 500px instead of 100%, or the map will disappear</w:t>
-      </w:r>
-      <w:r>
-        <w:rPr>
-          <w:rFonts w:ascii="Times New Roman" w:eastAsia="Times New Roman" w:hAnsi="Times New Roman" w:cs="Times New Roman"/>
-          <w:color w:val="000000"/>
-          <w:shd w:val="clear" w:color="auto" w:fill="FFFFFF"/>
-        </w:rPr>
-        <w:t xml:space="preserve"> because of some display conflict. </w:t>
       </w:r>
     </w:p>
     <w:p>
@@ -1232,6 +1348,243 @@
     </w:sectPr>
   </w:body>
 </w:document>
+</file>
+
+<file path=word/numbering.xml><?xml version="1.0" encoding="utf-8"?>
+<w:numbering xmlns:wpc="http://schemas.microsoft.com/office/word/2010/wordprocessingCanvas" xmlns:cx="http://schemas.microsoft.com/office/drawing/2014/chartex" xmlns:cx1="http://schemas.microsoft.com/office/drawing/2015/9/8/chartex" xmlns:cx2="http://schemas.microsoft.com/office/drawing/2015/10/21/chartex" xmlns:cx3="http://schemas.microsoft.com/office/drawing/2016/5/9/chartex" xmlns:cx4="http://schemas.microsoft.com/office/drawing/2016/5/10/chartex" xmlns:cx5="http://schemas.microsoft.com/office/drawing/2016/5/11/chartex" xmlns:cx6="http://schemas.microsoft.com/office/drawing/2016/5/12/chartex" xmlns:cx7="http://schemas.microsoft.com/office/drawing/2016/5/13/chartex" xmlns:cx8="http://schemas.microsoft.com/office/drawing/2016/5/14/chartex" xmlns:mc="http://schemas.openxmlformats.org/markup-compatibility/2006" xmlns:aink="http://schemas.microsoft.com/office/drawing/2016/ink" xmlns:am3d="http://schemas.microsoft.com/office/drawing/2017/model3d" xmlns:o="urn:schemas-microsoft-com:office:office" xmlns:r="http://schemas.openxmlformats.org/officeDocument/2006/relationships" xmlns:m="http://schemas.openxmlformats.org/officeDocument/2006/math" xmlns:v="urn:schemas-microsoft-com:vml" xmlns:wp14="http://schemas.microsoft.com/office/word/2010/wordprocessingDrawing" xmlns:wp="http://schemas.openxmlformats.org/drawingml/2006/wordprocessingDrawing" xmlns:w10="urn:schemas-microsoft-com:office:word" xmlns:w="http://schemas.openxmlformats.org/wordprocessingml/2006/main" xmlns:w14="http://schemas.microsoft.com/office/word/2010/wordml" xmlns:w15="http://schemas.microsoft.com/office/word/2012/wordml" xmlns:w16cex="http://schemas.microsoft.com/office/word/2018/wordml/cex" xmlns:w16cid="http://schemas.microsoft.com/office/word/2016/wordml/cid" xmlns:w16="http://schemas.microsoft.com/office/word/2018/wordml" xmlns:w16se="http://schemas.microsoft.com/office/word/2015/wordml/symex" xmlns:wpg="http://schemas.microsoft.com/office/word/2010/wordprocessingGroup" xmlns:wpi="http://schemas.microsoft.com/office/word/2010/wordprocessingInk" xmlns:wne="http://schemas.microsoft.com/office/word/2006/wordml" xmlns:wps="http://schemas.microsoft.com/office/word/2010/wordprocessingShape" mc:Ignorable="w14 w15 w16se w16cid w16 w16cex wp14">
+  <w:abstractNum w:abstractNumId="0" w15:restartNumberingAfterBreak="0">
+    <w:nsid w:val="2F7E42D0"/>
+    <w:multiLevelType w:val="hybridMultilevel"/>
+    <w:tmpl w:val="C374AF00"/>
+    <w:lvl w:ilvl="0" w:tplc="04090001">
+      <w:start w:val="1"/>
+      <w:numFmt w:val="bullet"/>
+      <w:lvlText w:val=""/>
+      <w:lvlJc w:val="left"/>
+      <w:pPr>
+        <w:ind w:left="720" w:hanging="360"/>
+      </w:pPr>
+      <w:rPr>
+        <w:rFonts w:ascii="Symbol" w:hAnsi="Symbol" w:hint="default"/>
+      </w:rPr>
+    </w:lvl>
+    <w:lvl w:ilvl="1" w:tplc="04090003" w:tentative="1">
+      <w:start w:val="1"/>
+      <w:numFmt w:val="bullet"/>
+      <w:lvlText w:val="o"/>
+      <w:lvlJc w:val="left"/>
+      <w:pPr>
+        <w:ind w:left="1440" w:hanging="360"/>
+      </w:pPr>
+      <w:rPr>
+        <w:rFonts w:ascii="Courier New" w:hAnsi="Courier New" w:cs="Courier New" w:hint="default"/>
+      </w:rPr>
+    </w:lvl>
+    <w:lvl w:ilvl="2" w:tplc="04090005" w:tentative="1">
+      <w:start w:val="1"/>
+      <w:numFmt w:val="bullet"/>
+      <w:lvlText w:val=""/>
+      <w:lvlJc w:val="left"/>
+      <w:pPr>
+        <w:ind w:left="2160" w:hanging="360"/>
+      </w:pPr>
+      <w:rPr>
+        <w:rFonts w:ascii="Wingdings" w:hAnsi="Wingdings" w:hint="default"/>
+      </w:rPr>
+    </w:lvl>
+    <w:lvl w:ilvl="3" w:tplc="04090001" w:tentative="1">
+      <w:start w:val="1"/>
+      <w:numFmt w:val="bullet"/>
+      <w:lvlText w:val=""/>
+      <w:lvlJc w:val="left"/>
+      <w:pPr>
+        <w:ind w:left="2880" w:hanging="360"/>
+      </w:pPr>
+      <w:rPr>
+        <w:rFonts w:ascii="Symbol" w:hAnsi="Symbol" w:hint="default"/>
+      </w:rPr>
+    </w:lvl>
+    <w:lvl w:ilvl="4" w:tplc="04090003" w:tentative="1">
+      <w:start w:val="1"/>
+      <w:numFmt w:val="bullet"/>
+      <w:lvlText w:val="o"/>
+      <w:lvlJc w:val="left"/>
+      <w:pPr>
+        <w:ind w:left="3600" w:hanging="360"/>
+      </w:pPr>
+      <w:rPr>
+        <w:rFonts w:ascii="Courier New" w:hAnsi="Courier New" w:cs="Courier New" w:hint="default"/>
+      </w:rPr>
+    </w:lvl>
+    <w:lvl w:ilvl="5" w:tplc="04090005" w:tentative="1">
+      <w:start w:val="1"/>
+      <w:numFmt w:val="bullet"/>
+      <w:lvlText w:val=""/>
+      <w:lvlJc w:val="left"/>
+      <w:pPr>
+        <w:ind w:left="4320" w:hanging="360"/>
+      </w:pPr>
+      <w:rPr>
+        <w:rFonts w:ascii="Wingdings" w:hAnsi="Wingdings" w:hint="default"/>
+      </w:rPr>
+    </w:lvl>
+    <w:lvl w:ilvl="6" w:tplc="04090001" w:tentative="1">
+      <w:start w:val="1"/>
+      <w:numFmt w:val="bullet"/>
+      <w:lvlText w:val=""/>
+      <w:lvlJc w:val="left"/>
+      <w:pPr>
+        <w:ind w:left="5040" w:hanging="360"/>
+      </w:pPr>
+      <w:rPr>
+        <w:rFonts w:ascii="Symbol" w:hAnsi="Symbol" w:hint="default"/>
+      </w:rPr>
+    </w:lvl>
+    <w:lvl w:ilvl="7" w:tplc="04090003" w:tentative="1">
+      <w:start w:val="1"/>
+      <w:numFmt w:val="bullet"/>
+      <w:lvlText w:val="o"/>
+      <w:lvlJc w:val="left"/>
+      <w:pPr>
+        <w:ind w:left="5760" w:hanging="360"/>
+      </w:pPr>
+      <w:rPr>
+        <w:rFonts w:ascii="Courier New" w:hAnsi="Courier New" w:cs="Courier New" w:hint="default"/>
+      </w:rPr>
+    </w:lvl>
+    <w:lvl w:ilvl="8" w:tplc="04090005" w:tentative="1">
+      <w:start w:val="1"/>
+      <w:numFmt w:val="bullet"/>
+      <w:lvlText w:val=""/>
+      <w:lvlJc w:val="left"/>
+      <w:pPr>
+        <w:ind w:left="6480" w:hanging="360"/>
+      </w:pPr>
+      <w:rPr>
+        <w:rFonts w:ascii="Wingdings" w:hAnsi="Wingdings" w:hint="default"/>
+      </w:rPr>
+    </w:lvl>
+  </w:abstractNum>
+  <w:abstractNum w:abstractNumId="1" w15:restartNumberingAfterBreak="0">
+    <w:nsid w:val="50AE751F"/>
+    <w:multiLevelType w:val="hybridMultilevel"/>
+    <w:tmpl w:val="D2CC633A"/>
+    <w:lvl w:ilvl="0" w:tplc="04090001">
+      <w:start w:val="1"/>
+      <w:numFmt w:val="bullet"/>
+      <w:lvlText w:val=""/>
+      <w:lvlJc w:val="left"/>
+      <w:pPr>
+        <w:ind w:left="778" w:hanging="360"/>
+      </w:pPr>
+      <w:rPr>
+        <w:rFonts w:ascii="Symbol" w:hAnsi="Symbol" w:hint="default"/>
+      </w:rPr>
+    </w:lvl>
+    <w:lvl w:ilvl="1" w:tplc="04090003" w:tentative="1">
+      <w:start w:val="1"/>
+      <w:numFmt w:val="bullet"/>
+      <w:lvlText w:val="o"/>
+      <w:lvlJc w:val="left"/>
+      <w:pPr>
+        <w:ind w:left="1498" w:hanging="360"/>
+      </w:pPr>
+      <w:rPr>
+        <w:rFonts w:ascii="Courier New" w:hAnsi="Courier New" w:cs="Courier New" w:hint="default"/>
+      </w:rPr>
+    </w:lvl>
+    <w:lvl w:ilvl="2" w:tplc="04090005" w:tentative="1">
+      <w:start w:val="1"/>
+      <w:numFmt w:val="bullet"/>
+      <w:lvlText w:val=""/>
+      <w:lvlJc w:val="left"/>
+      <w:pPr>
+        <w:ind w:left="2218" w:hanging="360"/>
+      </w:pPr>
+      <w:rPr>
+        <w:rFonts w:ascii="Wingdings" w:hAnsi="Wingdings" w:hint="default"/>
+      </w:rPr>
+    </w:lvl>
+    <w:lvl w:ilvl="3" w:tplc="04090001" w:tentative="1">
+      <w:start w:val="1"/>
+      <w:numFmt w:val="bullet"/>
+      <w:lvlText w:val=""/>
+      <w:lvlJc w:val="left"/>
+      <w:pPr>
+        <w:ind w:left="2938" w:hanging="360"/>
+      </w:pPr>
+      <w:rPr>
+        <w:rFonts w:ascii="Symbol" w:hAnsi="Symbol" w:hint="default"/>
+      </w:rPr>
+    </w:lvl>
+    <w:lvl w:ilvl="4" w:tplc="04090003" w:tentative="1">
+      <w:start w:val="1"/>
+      <w:numFmt w:val="bullet"/>
+      <w:lvlText w:val="o"/>
+      <w:lvlJc w:val="left"/>
+      <w:pPr>
+        <w:ind w:left="3658" w:hanging="360"/>
+      </w:pPr>
+      <w:rPr>
+        <w:rFonts w:ascii="Courier New" w:hAnsi="Courier New" w:cs="Courier New" w:hint="default"/>
+      </w:rPr>
+    </w:lvl>
+    <w:lvl w:ilvl="5" w:tplc="04090005" w:tentative="1">
+      <w:start w:val="1"/>
+      <w:numFmt w:val="bullet"/>
+      <w:lvlText w:val=""/>
+      <w:lvlJc w:val="left"/>
+      <w:pPr>
+        <w:ind w:left="4378" w:hanging="360"/>
+      </w:pPr>
+      <w:rPr>
+        <w:rFonts w:ascii="Wingdings" w:hAnsi="Wingdings" w:hint="default"/>
+      </w:rPr>
+    </w:lvl>
+    <w:lvl w:ilvl="6" w:tplc="04090001" w:tentative="1">
+      <w:start w:val="1"/>
+      <w:numFmt w:val="bullet"/>
+      <w:lvlText w:val=""/>
+      <w:lvlJc w:val="left"/>
+      <w:pPr>
+        <w:ind w:left="5098" w:hanging="360"/>
+      </w:pPr>
+      <w:rPr>
+        <w:rFonts w:ascii="Symbol" w:hAnsi="Symbol" w:hint="default"/>
+      </w:rPr>
+    </w:lvl>
+    <w:lvl w:ilvl="7" w:tplc="04090003" w:tentative="1">
+      <w:start w:val="1"/>
+      <w:numFmt w:val="bullet"/>
+      <w:lvlText w:val="o"/>
+      <w:lvlJc w:val="left"/>
+      <w:pPr>
+        <w:ind w:left="5818" w:hanging="360"/>
+      </w:pPr>
+      <w:rPr>
+        <w:rFonts w:ascii="Courier New" w:hAnsi="Courier New" w:cs="Courier New" w:hint="default"/>
+      </w:rPr>
+    </w:lvl>
+    <w:lvl w:ilvl="8" w:tplc="04090005" w:tentative="1">
+      <w:start w:val="1"/>
+      <w:numFmt w:val="bullet"/>
+      <w:lvlText w:val=""/>
+      <w:lvlJc w:val="left"/>
+      <w:pPr>
+        <w:ind w:left="6538" w:hanging="360"/>
+      </w:pPr>
+      <w:rPr>
+        <w:rFonts w:ascii="Wingdings" w:hAnsi="Wingdings" w:hint="default"/>
+      </w:rPr>
+    </w:lvl>
+  </w:abstractNum>
+  <w:num w:numId="1">
+    <w:abstractNumId w:val="1"/>
+  </w:num>
+  <w:num w:numId="2">
+    <w:abstractNumId w:val="0"/>
+  </w:num>
+</w:numbering>
 </file>
 
 <file path=word/styles.xml><?xml version="1.0" encoding="utf-8"?>
@@ -1656,6 +2009,17 @@
     <w:semiHidden/>
     <w:unhideWhenUsed/>
   </w:style>
+  <w:style w:type="paragraph" w:styleId="ListParagraph">
+    <w:name w:val="List Paragraph"/>
+    <w:basedOn w:val="Normal"/>
+    <w:uiPriority w:val="34"/>
+    <w:qFormat/>
+    <w:rsid w:val="00A15727"/>
+    <w:pPr>
+      <w:ind w:left="720"/>
+      <w:contextualSpacing/>
+    </w:pPr>
+  </w:style>
 </w:styles>
 </file>
 

</xml_diff>